<commit_message>
[add]: latest synopsis and assignment submission
</commit_message>
<xml_diff>
--- a/1_Semester/MiniProject/documentation/fptp_mca_synopsis.docx
+++ b/1_Semester/MiniProject/documentation/fptp_mca_synopsis.docx
@@ -136,8 +136,16 @@
         <w:rPr>
           <w:color w:val="000000"/>
         </w:rPr>
-        <w:t>Nidhi Damle</w:t>
-      </w:r>
+        <w:t xml:space="preserve">Nidhi </w:t>
+      </w:r>
+      <w:proofErr w:type="spellStart"/>
+      <w:r>
+        <w:rPr>
+          <w:color w:val="000000"/>
+        </w:rPr>
+        <w:t>Damle</w:t>
+      </w:r>
+      <w:proofErr w:type="spellEnd"/>
     </w:p>
     <w:p/>
     <w:p>
@@ -301,7 +309,7 @@
                                     </pic:cNvPicPr>
                                   </pic:nvPicPr>
                                   <pic:blipFill>
-                                    <a:blip r:embed="rId6"/>
+                                    <a:blip r:embed="rId7"/>
                                     <a:stretch>
                                       <a:fillRect/>
                                     </a:stretch>
@@ -404,11 +412,19 @@
           <w:color w:val="000000"/>
         </w:rPr>
       </w:pPr>
+      <w:proofErr w:type="spellStart"/>
       <w:r>
         <w:rPr>
           <w:color w:val="000000"/>
         </w:rPr>
-        <w:t>Nigdi, Pune - 411044</w:t>
+        <w:t>Nigdi</w:t>
+      </w:r>
+      <w:proofErr w:type="spellEnd"/>
+      <w:r>
+        <w:rPr>
+          <w:color w:val="000000"/>
+        </w:rPr>
+        <w:t>, Pune - 411044</w:t>
       </w:r>
     </w:p>
     <w:p>
@@ -423,13 +439,7 @@
         <w:rPr>
           <w:color w:val="000000"/>
         </w:rPr>
-        <w:t xml:space="preserve">2025 - </w:t>
-      </w:r>
-      <w:r>
-        <w:rPr>
-          <w:color w:val="000000"/>
-        </w:rPr>
-        <w:t>2026</w:t>
+        <w:t>2025 - 2026</w:t>
       </w:r>
     </w:p>
     <w:p/>
@@ -590,14 +600,7 @@
           <w:sz w:val="28"/>
           <w:szCs w:val="28"/>
         </w:rPr>
-        <w:t xml:space="preserve"> is a smart parking management system designed to simplify and digitalize the vehicle parking process. It enables users to locate available parking spaces, reserve them, and make payments seamlessly after parking, rather than before. The system aims to min</w:t>
-      </w:r>
-      <w:r>
-        <w:rPr>
-          <w:sz w:val="28"/>
-          <w:szCs w:val="28"/>
-        </w:rPr>
-        <w:t xml:space="preserve">imize congestion, optimize parking space utilization, and improve user convenience. It integrates </w:t>
+        <w:t xml:space="preserve"> is a smart parking management system designed to simplify and digitalize the vehicle parking process. It enables users to locate available parking spaces, reserve them, and make payments seamlessly after parking, rather than before. The system aims to minimize congestion, optimize parking space utilization, and improve user convenience. It integrates </w:t>
       </w:r>
       <w:r>
         <w:rPr>
@@ -629,6 +632,7 @@
         </w:rPr>
         <w:t xml:space="preserve">, and </w:t>
       </w:r>
+      <w:proofErr w:type="spellStart"/>
       <w:r>
         <w:rPr>
           <w:rStyle w:val="Strong"/>
@@ -637,6 +641,7 @@
         </w:rPr>
         <w:t>Keycloak</w:t>
       </w:r>
+      <w:proofErr w:type="spellEnd"/>
       <w:r>
         <w:rPr>
           <w:sz w:val="28"/>
@@ -736,15 +741,7 @@
           <w:sz w:val="28"/>
           <w:szCs w:val="28"/>
         </w:rPr>
-        <w:t xml:space="preserve"> application addresses the common challenges faced in urban parking management by providing a digital solution that automates space tra</w:t>
-      </w:r>
-      <w:r>
-        <w:rPr>
-          <w:rFonts w:cstheme="minorHAnsi"/>
-          <w:sz w:val="28"/>
-          <w:szCs w:val="28"/>
-        </w:rPr>
-        <w:t>cking, booking, and payment.</w:t>
+        <w:t xml:space="preserve"> application addresses the common challenges faced in urban parking management by providing a digital solution that automates space tracking, booking, and payment.</w:t>
       </w:r>
     </w:p>
     <w:p>
@@ -826,6 +823,7 @@
         </w:rPr>
         <w:t xml:space="preserve">To ensure secure and role-based access using </w:t>
       </w:r>
+      <w:proofErr w:type="spellStart"/>
       <w:r>
         <w:rPr>
           <w:rStyle w:val="Strong"/>
@@ -833,7 +831,17 @@
           <w:sz w:val="28"/>
           <w:szCs w:val="28"/>
         </w:rPr>
-        <w:t>Keycloak authentication</w:t>
+        <w:t>Keycloak</w:t>
+      </w:r>
+      <w:proofErr w:type="spellEnd"/>
+      <w:r>
+        <w:rPr>
+          <w:rStyle w:val="Strong"/>
+          <w:rFonts w:asciiTheme="minorHAnsi" w:eastAsiaTheme="majorEastAsia" w:hAnsiTheme="minorHAnsi" w:cstheme="minorHAnsi"/>
+          <w:sz w:val="28"/>
+          <w:szCs w:val="28"/>
+        </w:rPr>
+        <w:t xml:space="preserve"> authentication</w:t>
       </w:r>
       <w:r>
         <w:rPr>
@@ -899,15 +907,7 @@
           <w:sz w:val="28"/>
           <w:szCs w:val="28"/>
         </w:rPr>
-        <w:t>To maintain</w:t>
-      </w:r>
-      <w:r>
-        <w:rPr>
-          <w:rFonts w:asciiTheme="minorHAnsi" w:hAnsiTheme="minorHAnsi" w:cstheme="minorHAnsi"/>
-          <w:sz w:val="28"/>
-          <w:szCs w:val="28"/>
-        </w:rPr>
-        <w:t xml:space="preserve"> a centralized database of parking slots, users, and transactions.</w:t>
+        <w:t>To maintain a centralized database of parking slots, users, and transactions.</w:t>
       </w:r>
     </w:p>
     <w:p>
@@ -1520,14 +1520,7 @@
           <w:sz w:val="28"/>
           <w:szCs w:val="28"/>
         </w:rPr>
-        <w:t xml:space="preserve"> M</w:t>
-      </w:r>
-      <w:r>
-        <w:rPr>
-          <w:sz w:val="28"/>
-          <w:szCs w:val="28"/>
-        </w:rPr>
-        <w:t>ySQL 8.0</w:t>
+        <w:t xml:space="preserve"> MySQL 8.0</w:t>
       </w:r>
     </w:p>
     <w:p>
@@ -1582,6 +1575,7 @@
           <w:lang w:val="en-IN"/>
         </w:rPr>
       </w:pPr>
+      <w:proofErr w:type="spellStart"/>
       <w:r>
         <w:rPr>
           <w:rFonts w:eastAsia="Times New Roman" w:cstheme="minorHAnsi"/>
@@ -1593,6 +1587,7 @@
         </w:rPr>
         <w:t>Keycloak</w:t>
       </w:r>
+      <w:proofErr w:type="spellEnd"/>
       <w:r>
         <w:rPr>
           <w:rFonts w:eastAsia="Times New Roman" w:cstheme="minorHAnsi"/>
@@ -1879,16 +1874,7 @@
           <w:szCs w:val="28"/>
           <w:lang w:val="en-IN"/>
         </w:rPr>
-        <w:t xml:space="preserve"> project aims to provide a complete digital solution for managing parking spaces efficiently in urban and semi-urban areas. The system covers the entire pa</w:t>
-      </w:r>
-      <w:r>
-        <w:rPr>
-          <w:rFonts w:eastAsia="Times New Roman" w:cstheme="minorHAnsi"/>
-          <w:sz w:val="28"/>
-          <w:szCs w:val="28"/>
-          <w:lang w:val="en-IN"/>
-        </w:rPr>
-        <w:t>rking workflow — from locating available spaces to managing payments after the parking session — ensuring transparency and user convenience.</w:t>
+        <w:t xml:space="preserve"> project aims to provide a complete digital solution for managing parking spaces efficiently in urban and semi-urban areas. The system covers the entire parking workflow — from locating available spaces to managing payments after the parking session — ensuring transparency and user convenience.</w:t>
       </w:r>
     </w:p>
     <w:p>
@@ -1929,16 +1915,7 @@
           <w:szCs w:val="28"/>
           <w:lang w:val="en-IN"/>
         </w:rPr>
-        <w:t xml:space="preserve"> with a modular and scalable architecture, allowing future integr</w:t>
-      </w:r>
-      <w:r>
-        <w:rPr>
-          <w:rFonts w:eastAsia="Times New Roman" w:cstheme="minorHAnsi"/>
-          <w:sz w:val="28"/>
-          <w:szCs w:val="28"/>
-          <w:lang w:val="en-IN"/>
-        </w:rPr>
-        <w:t>ation with mobile apps or IoT-based sensors for real-time parking detection.</w:t>
+        <w:t xml:space="preserve"> with a modular and scalable architecture, allowing future integration with mobile apps or IoT-based sensors for real-time parking detection.</w:t>
       </w:r>
     </w:p>
     <w:p>
@@ -1999,6 +1976,7 @@
         </w:rPr>
         <w:t xml:space="preserve"> Secure registration, login, and authentication using </w:t>
       </w:r>
+      <w:proofErr w:type="spellStart"/>
       <w:r>
         <w:rPr>
           <w:rFonts w:eastAsia="Times New Roman" w:cstheme="minorHAnsi"/>
@@ -2010,6 +1988,7 @@
         </w:rPr>
         <w:t>Keycloak</w:t>
       </w:r>
+      <w:proofErr w:type="spellEnd"/>
       <w:r>
         <w:rPr>
           <w:rFonts w:eastAsia="Times New Roman" w:cstheme="minorHAnsi"/>
@@ -2080,18 +2059,7 @@
           <w:szCs w:val="28"/>
           <w:lang w:val="en-IN"/>
         </w:rPr>
-        <w:t>Pay</w:t>
-      </w:r>
-      <w:r>
-        <w:rPr>
-          <w:rFonts w:eastAsia="Times New Roman" w:cstheme="minorHAnsi"/>
-          <w:b/>
-          <w:bCs/>
-          <w:sz w:val="28"/>
-          <w:szCs w:val="28"/>
-          <w:lang w:val="en-IN"/>
-        </w:rPr>
-        <w:t>ment Management:</w:t>
+        <w:t>Payment Management:</w:t>
       </w:r>
       <w:r>
         <w:rPr>
@@ -2192,16 +2160,7 @@
           <w:szCs w:val="28"/>
           <w:lang w:val="en-IN"/>
         </w:rPr>
-        <w:t xml:space="preserve"> to handle all core operations</w:t>
-      </w:r>
-      <w:r>
-        <w:rPr>
-          <w:rFonts w:eastAsia="Times New Roman" w:cstheme="minorHAnsi"/>
-          <w:sz w:val="28"/>
-          <w:szCs w:val="28"/>
-          <w:lang w:val="en-IN"/>
-        </w:rPr>
-        <w:t>.</w:t>
+        <w:t xml:space="preserve"> to handle all core operations.</w:t>
       </w:r>
     </w:p>
     <w:p>
@@ -2649,16 +2608,7 @@
           <w:szCs w:val="28"/>
           <w:lang w:val="en-IN"/>
         </w:rPr>
-        <w:t>, is a modern, automa</w:t>
-      </w:r>
-      <w:r>
-        <w:rPr>
-          <w:rFonts w:eastAsia="Times New Roman" w:cstheme="minorHAnsi"/>
-          <w:sz w:val="28"/>
-          <w:szCs w:val="28"/>
-          <w:lang w:val="en-IN"/>
-        </w:rPr>
-        <w:t xml:space="preserve">ted parking management solution that addresses the inefficiencies of traditional parking systems. Unlike manual methods or prepaid parking solutions, this system allows users to </w:t>
+        <w:t xml:space="preserve">, is a modern, automated parking management solution that addresses the inefficiencies of traditional parking systems. Unlike manual methods or prepaid parking solutions, this system allows users to </w:t>
       </w:r>
       <w:r>
         <w:rPr>
@@ -2678,16 +2628,7 @@
           <w:szCs w:val="28"/>
           <w:lang w:val="en-IN"/>
         </w:rPr>
-        <w:t>, ensuring transparency, convenience, and efficient re</w:t>
-      </w:r>
-      <w:r>
-        <w:rPr>
-          <w:rFonts w:eastAsia="Times New Roman" w:cstheme="minorHAnsi"/>
-          <w:sz w:val="28"/>
-          <w:szCs w:val="28"/>
-          <w:lang w:val="en-IN"/>
-        </w:rPr>
-        <w:t>source utilization.</w:t>
+        <w:t>, ensuring transparency, convenience, and efficient resource utilization.</w:t>
       </w:r>
     </w:p>
     <w:p>
@@ -2770,6 +2711,7 @@
         </w:rPr>
         <w:t xml:space="preserve">, providing secure communication between users and administrators. User authentication and role management are handled using </w:t>
       </w:r>
+      <w:proofErr w:type="spellStart"/>
       <w:r>
         <w:rPr>
           <w:rFonts w:eastAsia="Times New Roman" w:cstheme="minorHAnsi"/>
@@ -2781,23 +2723,15 @@
         </w:rPr>
         <w:t>Keycloak</w:t>
       </w:r>
-      <w:r>
-        <w:rPr>
-          <w:rFonts w:eastAsia="Times New Roman" w:cstheme="minorHAnsi"/>
-          <w:sz w:val="28"/>
-          <w:szCs w:val="28"/>
-          <w:lang w:val="en-IN"/>
-        </w:rPr>
-        <w:t>, ensu</w:t>
-      </w:r>
-      <w:r>
-        <w:rPr>
-          <w:rFonts w:eastAsia="Times New Roman" w:cstheme="minorHAnsi"/>
-          <w:sz w:val="28"/>
-          <w:szCs w:val="28"/>
-          <w:lang w:val="en-IN"/>
-        </w:rPr>
-        <w:t>ring a robust and centralized identity management mechanism.</w:t>
+      <w:proofErr w:type="spellEnd"/>
+      <w:r>
+        <w:rPr>
+          <w:rFonts w:eastAsia="Times New Roman" w:cstheme="minorHAnsi"/>
+          <w:sz w:val="28"/>
+          <w:szCs w:val="28"/>
+          <w:lang w:val="en-IN"/>
+        </w:rPr>
+        <w:t>, ensuring a robust and centralized identity management mechanism.</w:t>
       </w:r>
     </w:p>
     <w:p>
@@ -2838,16 +2772,7 @@
           <w:szCs w:val="28"/>
           <w:lang w:val="en-IN"/>
         </w:rPr>
-        <w:t xml:space="preserve"> for data storage, maintaining details of users, vehicles, parking slots, and transactions. To ensure easy deployment and scalability, the entire application is containerize</w:t>
-      </w:r>
-      <w:r>
-        <w:rPr>
-          <w:rFonts w:eastAsia="Times New Roman" w:cstheme="minorHAnsi"/>
-          <w:sz w:val="28"/>
-          <w:szCs w:val="28"/>
-          <w:lang w:val="en-IN"/>
-        </w:rPr>
-        <w:t xml:space="preserve">d using </w:t>
+        <w:t xml:space="preserve"> for data storage, maintaining details of users, vehicles, parking slots, and transactions. To ensure easy deployment and scalability, the entire application is containerized using </w:t>
       </w:r>
       <w:r>
         <w:rPr>
@@ -2944,6 +2869,7 @@
         </w:rPr>
         <w:t xml:space="preserve">Secure login and role-based access using </w:t>
       </w:r>
+      <w:proofErr w:type="spellStart"/>
       <w:r>
         <w:rPr>
           <w:rFonts w:eastAsia="Times New Roman" w:cstheme="minorHAnsi"/>
@@ -2955,6 +2881,7 @@
         </w:rPr>
         <w:t>Keycloak</w:t>
       </w:r>
+      <w:proofErr w:type="spellEnd"/>
       <w:r>
         <w:rPr>
           <w:rFonts w:eastAsia="Times New Roman" w:cstheme="minorHAnsi"/>
@@ -3014,16 +2941,7 @@
           <w:szCs w:val="28"/>
           <w:lang w:val="en-IN"/>
         </w:rPr>
-        <w:t xml:space="preserve">Real-time </w:t>
-      </w:r>
-      <w:r>
-        <w:rPr>
-          <w:rFonts w:eastAsia="Times New Roman" w:cstheme="minorHAnsi"/>
-          <w:sz w:val="28"/>
-          <w:szCs w:val="28"/>
-          <w:lang w:val="en-IN"/>
-        </w:rPr>
-        <w:t>tracking of available and occupied parking slots.</w:t>
+        <w:t>Real-time tracking of available and occupied parking slots.</w:t>
       </w:r>
     </w:p>
     <w:p>
@@ -3154,18 +3072,7 @@
           <w:szCs w:val="28"/>
           <w:lang w:val="en-IN"/>
         </w:rPr>
-        <w:t>REST API Int</w:t>
-      </w:r>
-      <w:r>
-        <w:rPr>
-          <w:rFonts w:eastAsia="Times New Roman" w:cstheme="minorHAnsi"/>
-          <w:b/>
-          <w:bCs/>
-          <w:sz w:val="28"/>
-          <w:szCs w:val="28"/>
-          <w:lang w:val="en-IN"/>
-        </w:rPr>
-        <w:t>egration:</w:t>
+        <w:t>REST API Integration:</w:t>
       </w:r>
     </w:p>
     <w:p>
@@ -3306,18 +3213,7 @@
           <w:szCs w:val="28"/>
           <w:lang w:val="en-IN"/>
         </w:rPr>
-        <w:t>Advantages of the Proposed Sys</w:t>
-      </w:r>
-      <w:r>
-        <w:rPr>
-          <w:rFonts w:eastAsia="Times New Roman" w:cstheme="minorHAnsi"/>
-          <w:b/>
-          <w:bCs/>
-          <w:sz w:val="28"/>
-          <w:szCs w:val="28"/>
-          <w:lang w:val="en-IN"/>
-        </w:rPr>
-        <w:t>tem:</w:t>
+        <w:t>Advantages of the Proposed System:</w:t>
       </w:r>
     </w:p>
     <w:p>
@@ -3417,16 +3313,7 @@
           <w:szCs w:val="28"/>
           <w:lang w:val="en-IN"/>
         </w:rPr>
-        <w:t xml:space="preserve">Improves user satisfaction with a post-parking payment </w:t>
-      </w:r>
-      <w:r>
-        <w:rPr>
-          <w:rFonts w:eastAsia="Times New Roman" w:cstheme="minorHAnsi"/>
-          <w:sz w:val="28"/>
-          <w:szCs w:val="28"/>
-          <w:lang w:val="en-IN"/>
-        </w:rPr>
-        <w:t>model.</w:t>
+        <w:t>Improves user satisfaction with a post-parking payment model.</w:t>
       </w:r>
     </w:p>
     <w:p>
@@ -3555,15 +3442,7 @@
           <w:sz w:val="28"/>
           <w:szCs w:val="28"/>
         </w:rPr>
-        <w:t xml:space="preserve">, each focusing on a specific </w:t>
-      </w:r>
-      <w:r>
-        <w:rPr>
-          <w:rFonts w:cstheme="minorHAnsi"/>
-          <w:sz w:val="28"/>
-          <w:szCs w:val="28"/>
-        </w:rPr>
-        <w:t>functionality within the system.</w:t>
+        <w:t>, each focusing on a specific functionality within the system.</w:t>
       </w:r>
       <w:r>
         <w:rPr>
@@ -3622,18 +3501,7 @@
           <w:sz w:val="28"/>
           <w:szCs w:val="28"/>
         </w:rPr>
-        <w:t>1. User Management Mod</w:t>
-      </w:r>
-      <w:r>
-        <w:rPr>
-          <w:rStyle w:val="Strong"/>
-          <w:rFonts w:cstheme="minorHAnsi"/>
-          <w:b/>
-          <w:bCs w:val="0"/>
-          <w:sz w:val="28"/>
-          <w:szCs w:val="28"/>
-        </w:rPr>
-        <w:t>ule</w:t>
+        <w:t>1. User Management Module</w:t>
       </w:r>
     </w:p>
     <w:p>
@@ -3675,7 +3543,7 @@
                     </pic:cNvPicPr>
                   </pic:nvPicPr>
                   <pic:blipFill>
-                    <a:blip r:embed="rId7"/>
+                    <a:blip r:embed="rId8"/>
                     <a:stretch>
                       <a:fillRect/>
                     </a:stretch>
@@ -3772,7 +3640,7 @@
                     </pic:cNvPicPr>
                   </pic:nvPicPr>
                   <pic:blipFill>
-                    <a:blip r:embed="rId8"/>
+                    <a:blip r:embed="rId9"/>
                     <a:stretch>
                       <a:fillRect/>
                     </a:stretch>
@@ -3931,7 +3799,7 @@
                     </pic:cNvPicPr>
                   </pic:nvPicPr>
                   <pic:blipFill>
-                    <a:blip r:embed="rId9"/>
+                    <a:blip r:embed="rId10"/>
                     <a:stretch>
                       <a:fillRect/>
                     </a:stretch>
@@ -4105,6 +3973,7 @@
         <w:br/>
         <w:t xml:space="preserve">Manages all user accounts, authentication, and authorization through </w:t>
       </w:r>
+      <w:proofErr w:type="spellStart"/>
       <w:r>
         <w:rPr>
           <w:rStyle w:val="Strong"/>
@@ -4114,6 +3983,7 @@
         </w:rPr>
         <w:t>Keycloak</w:t>
       </w:r>
+      <w:proofErr w:type="spellEnd"/>
       <w:r>
         <w:rPr>
           <w:rFonts w:asciiTheme="minorHAnsi" w:hAnsiTheme="minorHAnsi" w:cstheme="minorHAnsi"/>
@@ -4171,6 +4041,7 @@
         </w:rPr>
         <w:t xml:space="preserve">User authentication and authorization handled by </w:t>
       </w:r>
+      <w:proofErr w:type="spellStart"/>
       <w:r>
         <w:rPr>
           <w:rStyle w:val="Strong"/>
@@ -4180,6 +4051,7 @@
         </w:rPr>
         <w:t>Keycloak</w:t>
       </w:r>
+      <w:proofErr w:type="spellEnd"/>
       <w:r>
         <w:rPr>
           <w:rFonts w:asciiTheme="minorHAnsi" w:hAnsiTheme="minorHAnsi" w:cstheme="minorHAnsi"/>
@@ -4276,15 +4148,7 @@
           <w:sz w:val="28"/>
           <w:szCs w:val="28"/>
         </w:rPr>
-        <w:t xml:space="preserve">Each customer can </w:t>
-      </w:r>
-      <w:r>
-        <w:rPr>
-          <w:rFonts w:ascii="Calibri" w:hAnsi="Calibri" w:cstheme="minorHAnsi"/>
-          <w:sz w:val="28"/>
-          <w:szCs w:val="28"/>
-        </w:rPr>
-        <w:t>register and maintain their own parking business account.</w:t>
+        <w:t>Each customer can register and maintain their own parking business account.</w:t>
       </w:r>
     </w:p>
     <w:p>
@@ -4340,7 +4204,25 @@
           <w:sz w:val="28"/>
           <w:szCs w:val="28"/>
         </w:rPr>
-        <w:t>Profile details and credentials synced from Keycloak.</w:t>
+        <w:t xml:space="preserve">Profile details and credentials synced from </w:t>
+      </w:r>
+      <w:proofErr w:type="spellStart"/>
+      <w:r>
+        <w:rPr>
+          <w:rFonts w:asciiTheme="minorHAnsi" w:hAnsiTheme="minorHAnsi" w:cstheme="minorHAnsi"/>
+          <w:sz w:val="28"/>
+          <w:szCs w:val="28"/>
+        </w:rPr>
+        <w:t>Keycloak</w:t>
+      </w:r>
+      <w:proofErr w:type="spellEnd"/>
+      <w:r>
+        <w:rPr>
+          <w:rFonts w:asciiTheme="minorHAnsi" w:hAnsiTheme="minorHAnsi" w:cstheme="minorHAnsi"/>
+          <w:sz w:val="28"/>
+          <w:szCs w:val="28"/>
+        </w:rPr>
+        <w:t>.</w:t>
       </w:r>
     </w:p>
     <w:p>
@@ -4419,7 +4301,7 @@
                     </pic:cNvPicPr>
                   </pic:nvPicPr>
                   <pic:blipFill>
-                    <a:blip r:embed="rId10"/>
+                    <a:blip r:embed="rId11"/>
                     <a:stretch>
                       <a:fillRect/>
                     </a:stretch>
@@ -4478,15 +4360,7 @@
           <w:szCs w:val="28"/>
         </w:rPr>
         <w:br/>
-        <w:t>Maintains vehicle type configurations and assoc</w:t>
-      </w:r>
-      <w:r>
-        <w:rPr>
-          <w:rFonts w:asciiTheme="minorHAnsi" w:hAnsiTheme="minorHAnsi" w:cstheme="minorHAnsi"/>
-          <w:sz w:val="28"/>
-          <w:szCs w:val="28"/>
-        </w:rPr>
-        <w:t>iates parking slots with those types.</w:t>
+        <w:t>Maintains vehicle type configurations and associates parking slots with those types.</w:t>
       </w:r>
     </w:p>
     <w:p>
@@ -4675,15 +4549,7 @@
           <w:sz w:val="28"/>
           <w:szCs w:val="28"/>
         </w:rPr>
-        <w:t xml:space="preserve">Vehicle type </w:t>
-      </w:r>
-      <w:r>
-        <w:rPr>
-          <w:rFonts w:asciiTheme="minorHAnsi" w:hAnsiTheme="minorHAnsi" w:cstheme="minorHAnsi"/>
-          <w:sz w:val="28"/>
-          <w:szCs w:val="28"/>
-        </w:rPr>
-        <w:t>data is used for billing and parking allocation.</w:t>
+        <w:t>Vehicle type data is used for billing and parking allocation.</w:t>
       </w:r>
     </w:p>
     <w:p>
@@ -4804,7 +4670,7 @@
                     </pic:cNvPicPr>
                   </pic:nvPicPr>
                   <pic:blipFill>
-                    <a:blip r:embed="rId11"/>
+                    <a:blip r:embed="rId12"/>
                     <a:stretch>
                       <a:fillRect/>
                     </a:stretch>
@@ -4853,15 +4719,7 @@
           <w:szCs w:val="28"/>
         </w:rPr>
         <w:br/>
-        <w:t>Handles billing, payment tracking, and transaction verifi</w:t>
-      </w:r>
-      <w:r>
-        <w:rPr>
-          <w:rFonts w:asciiTheme="minorHAnsi" w:hAnsiTheme="minorHAnsi" w:cstheme="minorHAnsi"/>
-          <w:sz w:val="28"/>
-          <w:szCs w:val="28"/>
-        </w:rPr>
-        <w:t>cation for parked vehicles.</w:t>
+        <w:t>Handles billing, payment tracking, and transaction verification for parked vehicles.</w:t>
       </w:r>
     </w:p>
     <w:p>
@@ -5062,15 +4920,7 @@
           <w:sz w:val="28"/>
           <w:szCs w:val="28"/>
         </w:rPr>
-        <w:t xml:space="preserve">Maintains </w:t>
-      </w:r>
-      <w:r>
-        <w:rPr>
-          <w:rFonts w:asciiTheme="minorHAnsi" w:hAnsiTheme="minorHAnsi" w:cstheme="minorHAnsi"/>
-          <w:sz w:val="28"/>
-          <w:szCs w:val="28"/>
-        </w:rPr>
-        <w:t>detailed payment history for both admin and users.</w:t>
+        <w:t>Maintains detailed payment history for both admin and users.</w:t>
       </w:r>
     </w:p>
     <w:p>
@@ -5163,7 +5013,7 @@
                     </pic:cNvPicPr>
                   </pic:nvPicPr>
                   <pic:blipFill>
-                    <a:blip r:embed="rId12"/>
+                    <a:blip r:embed="rId13"/>
                     <a:stretch>
                       <a:fillRect/>
                     </a:stretch>
@@ -5233,16 +5083,7 @@
           <w:sz w:val="28"/>
           <w:szCs w:val="28"/>
         </w:rPr>
-        <w:t>Specifications</w:t>
-      </w:r>
-      <w:r>
-        <w:rPr>
-          <w:rStyle w:val="Strong"/>
-          <w:rFonts w:asciiTheme="minorHAnsi" w:eastAsiaTheme="majorEastAsia" w:hAnsiTheme="minorHAnsi" w:cstheme="minorHAnsi"/>
-          <w:sz w:val="28"/>
-          <w:szCs w:val="28"/>
-        </w:rPr>
-        <w:t>:</w:t>
+        <w:t>Specifications:</w:t>
       </w:r>
     </w:p>
     <w:p>
@@ -5336,15 +5177,7 @@
           <w:sz w:val="28"/>
           <w:szCs w:val="28"/>
         </w:rPr>
-        <w:t>Real-time statistics such as total vehicles parked, earnings, and slo</w:t>
-      </w:r>
-      <w:r>
-        <w:rPr>
-          <w:rFonts w:asciiTheme="minorHAnsi" w:hAnsiTheme="minorHAnsi" w:cstheme="minorHAnsi"/>
-          <w:sz w:val="28"/>
-          <w:szCs w:val="28"/>
-        </w:rPr>
-        <w:t>t usage.</w:t>
+        <w:t>Real-time statistics such as total vehicles parked, earnings, and slot usage.</w:t>
       </w:r>
     </w:p>
     <w:p>
@@ -5487,7 +5320,7 @@
         </w:rPr>
         <w:br/>
       </w:r>
-      <w:hyperlink r:id="rId13">
+      <w:hyperlink r:id="rId14">
         <w:r>
           <w:rPr>
             <w:rStyle w:val="Hyperlink"/>
@@ -5530,7 +5363,7 @@
         </w:rPr>
         <w:br/>
       </w:r>
-      <w:hyperlink r:id="rId14">
+      <w:hyperlink r:id="rId15">
         <w:r>
           <w:rPr>
             <w:rStyle w:val="Hyperlink"/>
@@ -5573,7 +5406,7 @@
         </w:rPr>
         <w:br/>
       </w:r>
-      <w:hyperlink r:id="rId15">
+      <w:hyperlink r:id="rId16">
         <w:r>
           <w:rPr>
             <w:rStyle w:val="Hyperlink"/>
@@ -5616,7 +5449,7 @@
         </w:rPr>
         <w:br/>
       </w:r>
-      <w:hyperlink r:id="rId16">
+      <w:hyperlink r:id="rId17">
         <w:r>
           <w:rPr>
             <w:rStyle w:val="Hyperlink"/>
@@ -5642,6 +5475,7 @@
           <w:szCs w:val="28"/>
         </w:rPr>
       </w:pPr>
+      <w:proofErr w:type="spellStart"/>
       <w:r>
         <w:rPr>
           <w:rStyle w:val="Strong"/>
@@ -5649,7 +5483,17 @@
           <w:sz w:val="28"/>
           <w:szCs w:val="28"/>
         </w:rPr>
-        <w:t>Keycloak Documentation</w:t>
+        <w:t>Keycloak</w:t>
+      </w:r>
+      <w:proofErr w:type="spellEnd"/>
+      <w:r>
+        <w:rPr>
+          <w:rStyle w:val="Strong"/>
+          <w:rFonts w:asciiTheme="minorHAnsi" w:eastAsiaTheme="majorEastAsia" w:hAnsiTheme="minorHAnsi" w:cstheme="minorHAnsi"/>
+          <w:sz w:val="28"/>
+          <w:szCs w:val="28"/>
+        </w:rPr>
+        <w:t xml:space="preserve"> Documentation</w:t>
       </w:r>
       <w:r>
         <w:rPr>
@@ -5659,7 +5503,7 @@
         </w:rPr>
         <w:br/>
       </w:r>
-      <w:hyperlink r:id="rId17">
+      <w:hyperlink r:id="rId18">
         <w:r>
           <w:rPr>
             <w:rStyle w:val="Hyperlink"/>
@@ -5667,16 +5511,7 @@
             <w:sz w:val="28"/>
             <w:szCs w:val="28"/>
           </w:rPr>
-          <w:t>https://www.keycloak.org/docum</w:t>
-        </w:r>
-        <w:r>
-          <w:rPr>
-            <w:rStyle w:val="Hyperlink"/>
-            <w:rFonts w:asciiTheme="minorHAnsi" w:hAnsiTheme="minorHAnsi" w:cstheme="minorHAnsi"/>
-            <w:sz w:val="28"/>
-            <w:szCs w:val="28"/>
-          </w:rPr>
-          <w:t>entation</w:t>
+          <w:t>https://www.keycloak.org/documentation</w:t>
         </w:r>
       </w:hyperlink>
     </w:p>
@@ -5711,7 +5546,7 @@
         </w:rPr>
         <w:br/>
       </w:r>
-      <w:hyperlink r:id="rId18">
+      <w:hyperlink r:id="rId19">
         <w:r>
           <w:rPr>
             <w:rStyle w:val="Hyperlink"/>
@@ -5754,7 +5589,7 @@
         </w:rPr>
         <w:br/>
       </w:r>
-      <w:hyperlink r:id="rId19">
+      <w:hyperlink r:id="rId20">
         <w:r>
           <w:rPr>
             <w:rStyle w:val="Hyperlink"/>
@@ -5797,7 +5632,7 @@
         </w:rPr>
         <w:br/>
       </w:r>
-      <w:hyperlink r:id="rId20">
+      <w:hyperlink r:id="rId21">
         <w:r>
           <w:rPr>
             <w:rStyle w:val="Hyperlink"/>
@@ -5840,7 +5675,7 @@
         </w:rPr>
         <w:br/>
       </w:r>
-      <w:hyperlink r:id="rId21" w:tgtFrame="_new">
+      <w:hyperlink r:id="rId22" w:tgtFrame="_new">
         <w:r>
           <w:rPr>
             <w:rStyle w:val="Hyperlink"/>
@@ -5873,16 +5708,7 @@
           <w:sz w:val="28"/>
           <w:szCs w:val="28"/>
         </w:rPr>
-        <w:t>Project Source Code (G</w:t>
-      </w:r>
-      <w:r>
-        <w:rPr>
-          <w:rStyle w:val="Strong"/>
-          <w:rFonts w:asciiTheme="minorHAnsi" w:eastAsiaTheme="majorEastAsia" w:hAnsiTheme="minorHAnsi" w:cstheme="minorHAnsi"/>
-          <w:sz w:val="28"/>
-          <w:szCs w:val="28"/>
-        </w:rPr>
-        <w:t>itHub Repository)</w:t>
+        <w:t>Project Source Code (GitHub Repository)</w:t>
       </w:r>
       <w:r>
         <w:rPr>
@@ -5892,7 +5718,7 @@
         </w:rPr>
         <w:br/>
       </w:r>
-      <w:hyperlink r:id="rId22">
+      <w:hyperlink r:id="rId23">
         <w:r>
           <w:rPr>
             <w:rStyle w:val="Hyperlink"/>
@@ -6223,33 +6049,33 @@
           <w:sz w:val="24"/>
           <w:szCs w:val="24"/>
         </w:rPr>
-        <w:t>00-00-0000                                                                                       ____________________</w:t>
-      </w:r>
-    </w:p>
-    <w:p>
-      <w:pPr>
-        <w:jc w:val="both"/>
+        <w:t xml:space="preserve">                   </w:t>
+      </w:r>
+      <w:r>
         <w:rPr>
           <w:b/>
           <w:sz w:val="24"/>
           <w:szCs w:val="24"/>
         </w:rPr>
-      </w:pPr>
-      <w:r>
+        <w:t xml:space="preserve">                                                                                       ____________________</w:t>
+      </w:r>
+    </w:p>
+    <w:p>
+      <w:pPr>
+        <w:jc w:val="both"/>
         <w:rPr>
           <w:b/>
           <w:sz w:val="24"/>
           <w:szCs w:val="24"/>
         </w:rPr>
-        <w:t xml:space="preserve">Place: Pune                                                                                                     Signature of </w:t>
-      </w:r>
+      </w:pPr>
       <w:r>
         <w:rPr>
           <w:b/>
           <w:sz w:val="24"/>
           <w:szCs w:val="24"/>
         </w:rPr>
-        <w:t>Student</w:t>
+        <w:t>Place: Pune                                                                                                     Signature of Student</w:t>
       </w:r>
     </w:p>
     <w:sectPr>

</xml_diff>